<commit_message>
Add notes for meeting with TGI on January 16, 2024
</commit_message>
<xml_diff>
--- a/meetings/20240116/notes.docx
+++ b/meetings/20240116/notes.docx
@@ -110,7 +110,7 @@
         <w:pStyle w:val="ListParagraph"/>
         <w:numPr>
           <w:ilvl w:val="0"/>
-          <w:numId w:val="2"/>
+          <w:numId w:val="8"/>
         </w:numPr>
         <w:rPr>
           <w:lang w:val="en-US"/>
@@ -128,7 +128,7 @@
         <w:pStyle w:val="ListParagraph"/>
         <w:numPr>
           <w:ilvl w:val="1"/>
-          <w:numId w:val="2"/>
+          <w:numId w:val="8"/>
         </w:numPr>
         <w:rPr>
           <w:lang w:val="en-US"/>
@@ -146,7 +146,7 @@
         <w:pStyle w:val="ListParagraph"/>
         <w:numPr>
           <w:ilvl w:val="0"/>
-          <w:numId w:val="2"/>
+          <w:numId w:val="8"/>
         </w:numPr>
         <w:rPr>
           <w:lang w:val="en-US"/>
@@ -164,7 +164,7 @@
         <w:pStyle w:val="ListParagraph"/>
         <w:numPr>
           <w:ilvl w:val="1"/>
-          <w:numId w:val="2"/>
+          <w:numId w:val="8"/>
         </w:numPr>
         <w:rPr>
           <w:lang w:val="en-US"/>
@@ -188,7 +188,7 @@
         <w:pStyle w:val="ListParagraph"/>
         <w:numPr>
           <w:ilvl w:val="0"/>
-          <w:numId w:val="2"/>
+          <w:numId w:val="8"/>
         </w:numPr>
         <w:rPr>
           <w:lang w:val="en-US"/>
@@ -206,7 +206,7 @@
         <w:pStyle w:val="ListParagraph"/>
         <w:numPr>
           <w:ilvl w:val="1"/>
-          <w:numId w:val="2"/>
+          <w:numId w:val="8"/>
         </w:numPr>
         <w:rPr>
           <w:lang w:val="en-US"/>
@@ -224,7 +224,7 @@
         <w:pStyle w:val="ListParagraph"/>
         <w:numPr>
           <w:ilvl w:val="0"/>
-          <w:numId w:val="2"/>
+          <w:numId w:val="8"/>
         </w:numPr>
         <w:rPr>
           <w:lang w:val="en-US"/>
@@ -242,7 +242,7 @@
         <w:pStyle w:val="ListParagraph"/>
         <w:numPr>
           <w:ilvl w:val="0"/>
-          <w:numId w:val="2"/>
+          <w:numId w:val="8"/>
         </w:numPr>
         <w:rPr>
           <w:lang w:val="en-US"/>
@@ -260,7 +260,7 @@
         <w:pStyle w:val="ListParagraph"/>
         <w:numPr>
           <w:ilvl w:val="1"/>
-          <w:numId w:val="2"/>
+          <w:numId w:val="8"/>
         </w:numPr>
         <w:rPr>
           <w:lang w:val="en-US"/>
@@ -284,7 +284,7 @@
         <w:pStyle w:val="ListParagraph"/>
         <w:numPr>
           <w:ilvl w:val="2"/>
-          <w:numId w:val="2"/>
+          <w:numId w:val="8"/>
         </w:numPr>
         <w:rPr>
           <w:lang w:val="en-US"/>
@@ -311,7 +311,7 @@
         <w:pStyle w:val="ListParagraph"/>
         <w:numPr>
           <w:ilvl w:val="2"/>
-          <w:numId w:val="2"/>
+          <w:numId w:val="8"/>
         </w:numPr>
         <w:rPr>
           <w:lang w:val="en-US"/>
@@ -326,7 +326,7 @@
         <w:pStyle w:val="ListParagraph"/>
         <w:numPr>
           <w:ilvl w:val="2"/>
-          <w:numId w:val="2"/>
+          <w:numId w:val="8"/>
         </w:numPr>
         <w:rPr>
           <w:lang w:val="en-US"/>
@@ -341,7 +341,7 @@
         <w:pStyle w:val="ListParagraph"/>
         <w:numPr>
           <w:ilvl w:val="2"/>
-          <w:numId w:val="2"/>
+          <w:numId w:val="8"/>
         </w:numPr>
         <w:rPr>
           <w:lang w:val="en-US"/>
@@ -362,7 +362,7 @@
         <w:pStyle w:val="ListParagraph"/>
         <w:numPr>
           <w:ilvl w:val="2"/>
-          <w:numId w:val="2"/>
+          <w:numId w:val="8"/>
         </w:numPr>
         <w:rPr>
           <w:lang w:val="en-US"/>
@@ -386,7 +386,7 @@
         <w:pStyle w:val="ListParagraph"/>
         <w:numPr>
           <w:ilvl w:val="2"/>
-          <w:numId w:val="2"/>
+          <w:numId w:val="8"/>
         </w:numPr>
         <w:rPr>
           <w:lang w:val="en-US"/>
@@ -416,7 +416,7 @@
         <w:pStyle w:val="ListParagraph"/>
         <w:numPr>
           <w:ilvl w:val="0"/>
-          <w:numId w:val="2"/>
+          <w:numId w:val="8"/>
         </w:numPr>
         <w:rPr>
           <w:lang w:val="en-US"/>
@@ -431,6 +431,24 @@
     </w:p>
     <w:p>
       <w:pPr>
+        <w:pStyle w:val="ListParagraph"/>
+        <w:numPr>
+          <w:ilvl w:val="0"/>
+          <w:numId w:val="8"/>
+        </w:numPr>
+        <w:rPr>
+          <w:lang w:val="en-US"/>
+        </w:rPr>
+      </w:pPr>
+      <w:r>
+        <w:rPr>
+          <w:lang w:val="en-US"/>
+        </w:rPr>
+        <w:t>Other points</w:t>
+      </w:r>
+    </w:p>
+    <w:p>
+      <w:pPr>
         <w:pStyle w:val="Heading1"/>
         <w:rPr>
           <w:lang w:val="en-US"/>
@@ -442,27 +460,208 @@
         </w:rPr>
         <w:t>Notes</w:t>
       </w:r>
-    </w:p>
-    <w:p>
-      <w:pPr>
-        <w:pStyle w:val="Heading1"/>
-        <w:rPr>
-          <w:lang w:val="en-US"/>
-        </w:rPr>
-      </w:pPr>
-      <w:r>
-        <w:rPr>
-          <w:lang w:val="en-US"/>
-        </w:rPr>
-        <w:t>Decisions</w:t>
-      </w:r>
-    </w:p>
-    <w:p>
-      <w:pPr>
-        <w:rPr>
-          <w:lang w:val="en-US"/>
-        </w:rPr>
-      </w:pPr>
+      <w:r>
+        <w:rPr>
+          <w:lang w:val="en-US"/>
+        </w:rPr>
+        <w:t xml:space="preserve"> and decisions</w:t>
+      </w:r>
+    </w:p>
+    <w:p>
+      <w:pPr>
+        <w:pStyle w:val="ListParagraph"/>
+        <w:numPr>
+          <w:ilvl w:val="0"/>
+          <w:numId w:val="9"/>
+        </w:numPr>
+        <w:rPr>
+          <w:lang w:val="en-US"/>
+        </w:rPr>
+      </w:pPr>
+      <w:r>
+        <w:rPr>
+          <w:lang w:val="en-US"/>
+        </w:rPr>
+        <w:t>TGI will</w:t>
+      </w:r>
+      <w:r>
+        <w:rPr>
+          <w:lang w:val="en-US"/>
+        </w:rPr>
+        <w:t xml:space="preserve"> create a Teams channel.</w:t>
+      </w:r>
+    </w:p>
+    <w:p>
+      <w:pPr>
+        <w:pStyle w:val="ListParagraph"/>
+        <w:numPr>
+          <w:ilvl w:val="0"/>
+          <w:numId w:val="9"/>
+        </w:numPr>
+        <w:rPr>
+          <w:lang w:val="en-US"/>
+        </w:rPr>
+      </w:pPr>
+      <w:r>
+        <w:rPr>
+          <w:lang w:val="en-US"/>
+        </w:rPr>
+        <w:t>When we send an email with a draft document, we should also ask for feedback with a specific due date.</w:t>
+      </w:r>
+    </w:p>
+    <w:p>
+      <w:pPr>
+        <w:pStyle w:val="ListParagraph"/>
+        <w:numPr>
+          <w:ilvl w:val="0"/>
+          <w:numId w:val="9"/>
+        </w:numPr>
+        <w:rPr>
+          <w:lang w:val="en-US"/>
+        </w:rPr>
+      </w:pPr>
+      <w:r>
+        <w:rPr>
+          <w:lang w:val="en-US"/>
+        </w:rPr>
+        <w:t xml:space="preserve">We will use </w:t>
+      </w:r>
+      <w:r>
+        <w:rPr>
+          <w:lang w:val="en-US"/>
+        </w:rPr>
+        <w:t>the</w:t>
+      </w:r>
+      <w:r>
+        <w:rPr>
+          <w:lang w:val="en-US"/>
+        </w:rPr>
+        <w:t xml:space="preserve"> Teams channel and </w:t>
+      </w:r>
+      <w:r>
+        <w:rPr>
+          <w:lang w:val="en-US"/>
+        </w:rPr>
+        <w:t>TGI will set up a shared drive.</w:t>
+      </w:r>
+    </w:p>
+    <w:p>
+      <w:pPr>
+        <w:pStyle w:val="ListParagraph"/>
+        <w:numPr>
+          <w:ilvl w:val="0"/>
+          <w:numId w:val="9"/>
+        </w:numPr>
+        <w:rPr>
+          <w:lang w:val="en-US"/>
+        </w:rPr>
+      </w:pPr>
+      <w:r>
+        <w:rPr>
+          <w:lang w:val="en-US"/>
+        </w:rPr>
+        <w:t>Under review. First draft sent by Martin to TGI.</w:t>
+      </w:r>
+    </w:p>
+    <w:p>
+      <w:pPr>
+        <w:pStyle w:val="ListParagraph"/>
+        <w:numPr>
+          <w:ilvl w:val="0"/>
+          <w:numId w:val="9"/>
+        </w:numPr>
+        <w:rPr>
+          <w:lang w:val="en-US"/>
+        </w:rPr>
+      </w:pPr>
+      <w:r>
+        <w:rPr>
+          <w:lang w:val="en-US"/>
+        </w:rPr>
+        <w:t>Martin will set up a cluster screening interview form that will include questions that TGI typically include in their site feasibility assessment. Monty will reach out to the sites that he has screened to set up calls with them. Martin will share the cluster screening interview form.</w:t>
+      </w:r>
+    </w:p>
+    <w:p>
+      <w:pPr>
+        <w:pStyle w:val="ListParagraph"/>
+        <w:numPr>
+          <w:ilvl w:val="0"/>
+          <w:numId w:val="9"/>
+        </w:numPr>
+        <w:rPr>
+          <w:lang w:val="en-US"/>
+        </w:rPr>
+      </w:pPr>
+      <w:r>
+        <w:rPr>
+          <w:lang w:val="en-US"/>
+        </w:rPr>
+        <w:t>Not discussed.</w:t>
+      </w:r>
+    </w:p>
+    <w:p>
+      <w:pPr>
+        <w:pStyle w:val="ListParagraph"/>
+        <w:numPr>
+          <w:ilvl w:val="0"/>
+          <w:numId w:val="9"/>
+        </w:numPr>
+        <w:rPr>
+          <w:lang w:val="en-US"/>
+        </w:rPr>
+      </w:pPr>
+      <w:r>
+        <w:rPr>
+          <w:lang w:val="en-US"/>
+        </w:rPr>
+        <w:t>Other points:</w:t>
+      </w:r>
+    </w:p>
+    <w:p>
+      <w:pPr>
+        <w:pStyle w:val="ListParagraph"/>
+        <w:numPr>
+          <w:ilvl w:val="1"/>
+          <w:numId w:val="9"/>
+        </w:numPr>
+        <w:rPr>
+          <w:lang w:val="en-US"/>
+        </w:rPr>
+      </w:pPr>
+      <w:r>
+        <w:rPr>
+          <w:lang w:val="en-US"/>
+        </w:rPr>
+        <w:t xml:space="preserve">The deadline for the TGI ethics committee meeting is February 7. Until then the protocol, CRF, patient information sheet and informed consent document need to be ready. To move things ahead we need to start applying for ethical </w:t>
+      </w:r>
+      <w:proofErr w:type="gramStart"/>
+      <w:r>
+        <w:rPr>
+          <w:lang w:val="en-US"/>
+        </w:rPr>
+        <w:t>permission, and</w:t>
+      </w:r>
+      <w:proofErr w:type="gramEnd"/>
+      <w:r>
+        <w:rPr>
+          <w:lang w:val="en-US"/>
+        </w:rPr>
+        <w:t xml:space="preserve"> need at least one to be able to register the trial with CTRI and to apply for HMSC approval. We should focus on </w:t>
+      </w:r>
+      <w:proofErr w:type="spellStart"/>
+      <w:r>
+        <w:rPr>
+          <w:lang w:val="en-US"/>
+        </w:rPr>
+        <w:t>finalise</w:t>
+      </w:r>
+      <w:proofErr w:type="spellEnd"/>
+      <w:r>
+        <w:rPr>
+          <w:lang w:val="en-US"/>
+        </w:rPr>
+        <w:t xml:space="preserve"> the five hospitals to be included in the first batch before HMSC approval.</w:t>
+      </w:r>
     </w:p>
     <w:sectPr>
       <w:pgSz w:w="11906" w:h="16838"/>
@@ -741,7 +940,7 @@
         <w:rFonts w:ascii="Wingdings" w:hAnsi="Wingdings" w:hint="default"/>
       </w:rPr>
     </w:lvl>
-    <w:lvl w:ilvl="3" w:tplc="08090001" w:tentative="1">
+    <w:lvl w:ilvl="3" w:tplc="08090001">
       <w:start w:val="1"/>
       <w:numFmt w:val="bullet"/>
       <w:lvlText w:val=""/>
@@ -1153,6 +1352,178 @@
     </w:lvl>
   </w:abstractNum>
   <w:abstractNum w:abstractNumId="6" w15:restartNumberingAfterBreak="0">
+    <w:nsid w:val="61F06CD3"/>
+    <w:multiLevelType w:val="hybridMultilevel"/>
+    <w:tmpl w:val="610C5E5E"/>
+    <w:lvl w:ilvl="0" w:tplc="0809000F">
+      <w:start w:val="1"/>
+      <w:numFmt w:val="decimal"/>
+      <w:lvlText w:val="%1."/>
+      <w:lvlJc w:val="left"/>
+      <w:pPr>
+        <w:ind w:left="720" w:hanging="360"/>
+      </w:pPr>
+    </w:lvl>
+    <w:lvl w:ilvl="1" w:tplc="08090019">
+      <w:start w:val="1"/>
+      <w:numFmt w:val="lowerLetter"/>
+      <w:lvlText w:val="%2."/>
+      <w:lvlJc w:val="left"/>
+      <w:pPr>
+        <w:ind w:left="1440" w:hanging="360"/>
+      </w:pPr>
+    </w:lvl>
+    <w:lvl w:ilvl="2" w:tplc="0809001B">
+      <w:start w:val="1"/>
+      <w:numFmt w:val="lowerRoman"/>
+      <w:lvlText w:val="%3."/>
+      <w:lvlJc w:val="right"/>
+      <w:pPr>
+        <w:ind w:left="2160" w:hanging="180"/>
+      </w:pPr>
+    </w:lvl>
+    <w:lvl w:ilvl="3" w:tplc="0809000F" w:tentative="1">
+      <w:start w:val="1"/>
+      <w:numFmt w:val="decimal"/>
+      <w:lvlText w:val="%4."/>
+      <w:lvlJc w:val="left"/>
+      <w:pPr>
+        <w:ind w:left="2880" w:hanging="360"/>
+      </w:pPr>
+    </w:lvl>
+    <w:lvl w:ilvl="4" w:tplc="08090019" w:tentative="1">
+      <w:start w:val="1"/>
+      <w:numFmt w:val="lowerLetter"/>
+      <w:lvlText w:val="%5."/>
+      <w:lvlJc w:val="left"/>
+      <w:pPr>
+        <w:ind w:left="3600" w:hanging="360"/>
+      </w:pPr>
+    </w:lvl>
+    <w:lvl w:ilvl="5" w:tplc="0809001B" w:tentative="1">
+      <w:start w:val="1"/>
+      <w:numFmt w:val="lowerRoman"/>
+      <w:lvlText w:val="%6."/>
+      <w:lvlJc w:val="right"/>
+      <w:pPr>
+        <w:ind w:left="4320" w:hanging="180"/>
+      </w:pPr>
+    </w:lvl>
+    <w:lvl w:ilvl="6" w:tplc="0809000F" w:tentative="1">
+      <w:start w:val="1"/>
+      <w:numFmt w:val="decimal"/>
+      <w:lvlText w:val="%7."/>
+      <w:lvlJc w:val="left"/>
+      <w:pPr>
+        <w:ind w:left="5040" w:hanging="360"/>
+      </w:pPr>
+    </w:lvl>
+    <w:lvl w:ilvl="7" w:tplc="08090019" w:tentative="1">
+      <w:start w:val="1"/>
+      <w:numFmt w:val="lowerLetter"/>
+      <w:lvlText w:val="%8."/>
+      <w:lvlJc w:val="left"/>
+      <w:pPr>
+        <w:ind w:left="5760" w:hanging="360"/>
+      </w:pPr>
+    </w:lvl>
+    <w:lvl w:ilvl="8" w:tplc="0809001B" w:tentative="1">
+      <w:start w:val="1"/>
+      <w:numFmt w:val="lowerRoman"/>
+      <w:lvlText w:val="%9."/>
+      <w:lvlJc w:val="right"/>
+      <w:pPr>
+        <w:ind w:left="6480" w:hanging="180"/>
+      </w:pPr>
+    </w:lvl>
+  </w:abstractNum>
+  <w:abstractNum w:abstractNumId="7" w15:restartNumberingAfterBreak="0">
+    <w:nsid w:val="638B1A1D"/>
+    <w:multiLevelType w:val="hybridMultilevel"/>
+    <w:tmpl w:val="025000FA"/>
+    <w:lvl w:ilvl="0" w:tplc="0809000F">
+      <w:start w:val="1"/>
+      <w:numFmt w:val="decimal"/>
+      <w:lvlText w:val="%1."/>
+      <w:lvlJc w:val="left"/>
+      <w:pPr>
+        <w:ind w:left="720" w:hanging="360"/>
+      </w:pPr>
+    </w:lvl>
+    <w:lvl w:ilvl="1" w:tplc="08090019">
+      <w:start w:val="1"/>
+      <w:numFmt w:val="lowerLetter"/>
+      <w:lvlText w:val="%2."/>
+      <w:lvlJc w:val="left"/>
+      <w:pPr>
+        <w:ind w:left="1440" w:hanging="360"/>
+      </w:pPr>
+    </w:lvl>
+    <w:lvl w:ilvl="2" w:tplc="0809001B">
+      <w:start w:val="1"/>
+      <w:numFmt w:val="lowerRoman"/>
+      <w:lvlText w:val="%3."/>
+      <w:lvlJc w:val="right"/>
+      <w:pPr>
+        <w:ind w:left="2160" w:hanging="180"/>
+      </w:pPr>
+    </w:lvl>
+    <w:lvl w:ilvl="3" w:tplc="0809000F" w:tentative="1">
+      <w:start w:val="1"/>
+      <w:numFmt w:val="decimal"/>
+      <w:lvlText w:val="%4."/>
+      <w:lvlJc w:val="left"/>
+      <w:pPr>
+        <w:ind w:left="2880" w:hanging="360"/>
+      </w:pPr>
+    </w:lvl>
+    <w:lvl w:ilvl="4" w:tplc="08090019" w:tentative="1">
+      <w:start w:val="1"/>
+      <w:numFmt w:val="lowerLetter"/>
+      <w:lvlText w:val="%5."/>
+      <w:lvlJc w:val="left"/>
+      <w:pPr>
+        <w:ind w:left="3600" w:hanging="360"/>
+      </w:pPr>
+    </w:lvl>
+    <w:lvl w:ilvl="5" w:tplc="0809001B" w:tentative="1">
+      <w:start w:val="1"/>
+      <w:numFmt w:val="lowerRoman"/>
+      <w:lvlText w:val="%6."/>
+      <w:lvlJc w:val="right"/>
+      <w:pPr>
+        <w:ind w:left="4320" w:hanging="180"/>
+      </w:pPr>
+    </w:lvl>
+    <w:lvl w:ilvl="6" w:tplc="0809000F" w:tentative="1">
+      <w:start w:val="1"/>
+      <w:numFmt w:val="decimal"/>
+      <w:lvlText w:val="%7."/>
+      <w:lvlJc w:val="left"/>
+      <w:pPr>
+        <w:ind w:left="5040" w:hanging="360"/>
+      </w:pPr>
+    </w:lvl>
+    <w:lvl w:ilvl="7" w:tplc="08090019" w:tentative="1">
+      <w:start w:val="1"/>
+      <w:numFmt w:val="lowerLetter"/>
+      <w:lvlText w:val="%8."/>
+      <w:lvlJc w:val="left"/>
+      <w:pPr>
+        <w:ind w:left="5760" w:hanging="360"/>
+      </w:pPr>
+    </w:lvl>
+    <w:lvl w:ilvl="8" w:tplc="0809001B" w:tentative="1">
+      <w:start w:val="1"/>
+      <w:numFmt w:val="lowerRoman"/>
+      <w:lvlText w:val="%9."/>
+      <w:lvlJc w:val="right"/>
+      <w:pPr>
+        <w:ind w:left="6480" w:hanging="180"/>
+      </w:pPr>
+    </w:lvl>
+  </w:abstractNum>
+  <w:abstractNum w:abstractNumId="8" w15:restartNumberingAfterBreak="0">
     <w:nsid w:val="7F745DFA"/>
     <w:multiLevelType w:val="hybridMultilevel"/>
     <w:tmpl w:val="14B85764"/>
@@ -1278,13 +1649,19 @@
     <w:abstractNumId w:val="5"/>
   </w:num>
   <w:num w:numId="5" w16cid:durableId="1954705994">
-    <w:abstractNumId w:val="6"/>
+    <w:abstractNumId w:val="8"/>
   </w:num>
   <w:num w:numId="6" w16cid:durableId="1770272971">
     <w:abstractNumId w:val="0"/>
   </w:num>
   <w:num w:numId="7" w16cid:durableId="129329077">
     <w:abstractNumId w:val="4"/>
+  </w:num>
+  <w:num w:numId="8" w16cid:durableId="46609189">
+    <w:abstractNumId w:val="6"/>
+  </w:num>
+  <w:num w:numId="9" w16cid:durableId="1303196684">
+    <w:abstractNumId w:val="7"/>
   </w:num>
 </w:numbering>
 </file>
@@ -1710,6 +2087,7 @@
   <w:style w:type="character" w:default="1" w:styleId="DefaultParagraphFont">
     <w:name w:val="Default Paragraph Font"/>
     <w:uiPriority w:val="1"/>
+    <w:semiHidden/>
     <w:unhideWhenUsed/>
   </w:style>
   <w:style w:type="table" w:default="1" w:styleId="TableNormal">

</xml_diff>